<commit_message>
added columns and inputs in medicines and modifed a content in guarantee letter and assistance slip.
</commit_message>
<xml_diff>
--- a/public/word-template/medicine-sheet.docx
+++ b/public/word-template/medicine-sheet.docx
@@ -352,7 +352,6 @@
           <w:rFonts w:asciiTheme="minorHAnsi" w:hAnsiTheme="minorHAnsi" w:cstheme="minorHAnsi"/>
           <w:sz w:val="22"/>
           <w:szCs w:val="25"/>
-          <w:u w:val="single"/>
         </w:rPr>
       </w:pPr>
       <w:r>
@@ -362,6 +361,32 @@
           <w:szCs w:val="25"/>
         </w:rPr>
         <w:t>Pharmacy: Percy</w:t>
+      </w:r>
+    </w:p>
+    <w:p>
+      <w:pPr>
+        <w:rPr>
+          <w:rFonts w:asciiTheme="minorHAnsi" w:hAnsiTheme="minorHAnsi" w:cstheme="minorHAnsi"/>
+          <w:sz w:val="22"/>
+          <w:szCs w:val="25"/>
+          <w:u w:val="single"/>
+        </w:rPr>
+      </w:pPr>
+      <w:r>
+        <w:rPr>
+          <w:rFonts w:asciiTheme="minorHAnsi" w:hAnsiTheme="minorHAnsi" w:cstheme="minorHAnsi"/>
+          <w:sz w:val="22"/>
+          <w:szCs w:val="25"/>
+        </w:rPr>
+        <w:t xml:space="preserve">Sector: </w:t>
+      </w:r>
+      <w:r>
+        <w:rPr>
+          <w:rFonts w:asciiTheme="minorHAnsi" w:hAnsiTheme="minorHAnsi" w:cstheme="minorHAnsi"/>
+          <w:sz w:val="22"/>
+          <w:szCs w:val="25"/>
+        </w:rPr>
+        <w:t>${sector_type}</w:t>
       </w:r>
     </w:p>
     <w:p>
@@ -1364,6 +1389,9 @@
     </w:p>
     <w:p>
       <w:pPr>
+        <w:pBdr>
+          <w:bottom w:val="single" w:sz="4" w:space="1" w:color="auto"/>
+        </w:pBdr>
         <w:jc w:val="center"/>
         <w:rPr>
           <w:rFonts w:asciiTheme="minorHAnsi" w:hAnsiTheme="minorHAnsi" w:cstheme="minorHAnsi"/>
@@ -1371,6 +1399,1204 @@
           <w:szCs w:val="22"/>
         </w:rPr>
       </w:pPr>
+    </w:p>
+    <w:p>
+      <w:pPr>
+        <w:jc w:val="center"/>
+        <w:rPr>
+          <w:rFonts w:asciiTheme="minorHAnsi" w:hAnsiTheme="minorHAnsi" w:cstheme="minorHAnsi"/>
+          <w:sz w:val="22"/>
+          <w:szCs w:val="22"/>
+        </w:rPr>
+      </w:pPr>
+    </w:p>
+    <w:p>
+      <w:pPr>
+        <w:jc w:val="center"/>
+        <w:rPr>
+          <w:rFonts w:asciiTheme="minorHAnsi" w:hAnsiTheme="minorHAnsi" w:cstheme="minorHAnsi"/>
+          <w:sz w:val="22"/>
+          <w:szCs w:val="22"/>
+        </w:rPr>
+      </w:pPr>
+    </w:p>
+    <w:p>
+      <w:pPr>
+        <w:jc w:val="center"/>
+        <w:rPr>
+          <w:rFonts w:asciiTheme="minorHAnsi" w:hAnsiTheme="minorHAnsi" w:cstheme="minorHAnsi"/>
+          <w:sz w:val="22"/>
+          <w:szCs w:val="22"/>
+        </w:rPr>
+      </w:pPr>
+    </w:p>
+    <w:p>
+      <w:pPr>
+        <w:jc w:val="center"/>
+        <w:rPr>
+          <w:rFonts w:asciiTheme="minorHAnsi" w:hAnsiTheme="minorHAnsi" w:cstheme="minorHAnsi"/>
+          <w:b/>
+          <w:sz w:val="22"/>
+          <w:szCs w:val="25"/>
+        </w:rPr>
+      </w:pPr>
+      <w:r>
+        <w:rPr>
+          <w:rFonts w:asciiTheme="minorHAnsi" w:hAnsiTheme="minorHAnsi" w:cstheme="minorHAnsi"/>
+          <w:noProof/>
+          <w:sz w:val="20"/>
+          <w:lang w:val="en-PH" w:eastAsia="en-PH"/>
+        </w:rPr>
+        <w:drawing>
+          <wp:anchor distT="0" distB="0" distL="114300" distR="114300" simplePos="0" relativeHeight="251731968" behindDoc="0" locked="0" layoutInCell="1" allowOverlap="1" wp14:anchorId="507EB21E" wp14:editId="27840450">
+            <wp:simplePos x="0" y="0"/>
+            <wp:positionH relativeFrom="column">
+              <wp:posOffset>645795</wp:posOffset>
+            </wp:positionH>
+            <wp:positionV relativeFrom="paragraph">
+              <wp:posOffset>-43724</wp:posOffset>
+            </wp:positionV>
+            <wp:extent cx="789215" cy="657592"/>
+            <wp:effectExtent l="0" t="0" r="0" b="0"/>
+            <wp:wrapNone/>
+            <wp:docPr id="1" name="Picture 1" descr="Description: Description: DSWD logo.gif"/>
+            <wp:cNvGraphicFramePr>
+              <a:graphicFrameLocks xmlns:a="http://schemas.openxmlformats.org/drawingml/2006/main" noChangeAspect="1"/>
+            </wp:cNvGraphicFramePr>
+            <a:graphic xmlns:a="http://schemas.openxmlformats.org/drawingml/2006/main">
+              <a:graphicData uri="http://schemas.openxmlformats.org/drawingml/2006/picture">
+                <pic:pic xmlns:pic="http://schemas.openxmlformats.org/drawingml/2006/picture">
+                  <pic:nvPicPr>
+                    <pic:cNvPr id="0" name="Picture 1" descr="Description: Description: DSWD logo.gif"/>
+                    <pic:cNvPicPr>
+                      <a:picLocks noChangeAspect="1" noChangeArrowheads="1"/>
+                    </pic:cNvPicPr>
+                  </pic:nvPicPr>
+                  <pic:blipFill>
+                    <a:blip r:embed="rId7" cstate="print">
+                      <a:extLst>
+                        <a:ext uri="{28A0092B-C50C-407E-A947-70E740481C1C}">
+                          <a14:useLocalDpi xmlns:a14="http://schemas.microsoft.com/office/drawing/2010/main" val="0"/>
+                        </a:ext>
+                      </a:extLst>
+                    </a:blip>
+                    <a:srcRect/>
+                    <a:stretch>
+                      <a:fillRect/>
+                    </a:stretch>
+                  </pic:blipFill>
+                  <pic:spPr bwMode="auto">
+                    <a:xfrm>
+                      <a:off x="0" y="0"/>
+                      <a:ext cx="789215" cy="657592"/>
+                    </a:xfrm>
+                    <a:prstGeom prst="rect">
+                      <a:avLst/>
+                    </a:prstGeom>
+                    <a:noFill/>
+                    <a:ln>
+                      <a:noFill/>
+                    </a:ln>
+                  </pic:spPr>
+                </pic:pic>
+              </a:graphicData>
+            </a:graphic>
+            <wp14:sizeRelH relativeFrom="margin">
+              <wp14:pctWidth>0</wp14:pctWidth>
+            </wp14:sizeRelH>
+            <wp14:sizeRelV relativeFrom="margin">
+              <wp14:pctHeight>0</wp14:pctHeight>
+            </wp14:sizeRelV>
+          </wp:anchor>
+        </w:drawing>
+      </w:r>
+      <w:r>
+        <w:rPr>
+          <w:rFonts w:cstheme="minorHAnsi"/>
+          <w:noProof/>
+          <w:lang w:val="en-PH" w:eastAsia="en-PH"/>
+        </w:rPr>
+        <w:drawing>
+          <wp:anchor distT="0" distB="0" distL="114300" distR="114300" simplePos="0" relativeHeight="251732992" behindDoc="1" locked="0" layoutInCell="1" allowOverlap="1" wp14:anchorId="0EA63B9F" wp14:editId="1A49EBFA">
+            <wp:simplePos x="0" y="0"/>
+            <wp:positionH relativeFrom="margin">
+              <wp:posOffset>4983223</wp:posOffset>
+            </wp:positionH>
+            <wp:positionV relativeFrom="paragraph">
+              <wp:posOffset>47279</wp:posOffset>
+            </wp:positionV>
+            <wp:extent cx="1515315" cy="600075"/>
+            <wp:effectExtent l="0" t="0" r="8890" b="0"/>
+            <wp:wrapNone/>
+            <wp:docPr id="2" name="Picture 2"/>
+            <wp:cNvGraphicFramePr>
+              <a:graphicFrameLocks xmlns:a="http://schemas.openxmlformats.org/drawingml/2006/main" noChangeAspect="1"/>
+            </wp:cNvGraphicFramePr>
+            <a:graphic xmlns:a="http://schemas.openxmlformats.org/drawingml/2006/main">
+              <a:graphicData uri="http://schemas.openxmlformats.org/drawingml/2006/picture">
+                <pic:pic xmlns:pic="http://schemas.openxmlformats.org/drawingml/2006/picture">
+                  <pic:nvPicPr>
+                    <pic:cNvPr id="0" name="Picture 1"/>
+                    <pic:cNvPicPr>
+                      <a:picLocks noChangeAspect="1" noChangeArrowheads="1"/>
+                    </pic:cNvPicPr>
+                  </pic:nvPicPr>
+                  <pic:blipFill>
+                    <a:blip r:embed="rId8" cstate="print">
+                      <a:extLst>
+                        <a:ext uri="{28A0092B-C50C-407E-A947-70E740481C1C}">
+                          <a14:useLocalDpi xmlns:a14="http://schemas.microsoft.com/office/drawing/2010/main" val="0"/>
+                        </a:ext>
+                      </a:extLst>
+                    </a:blip>
+                    <a:srcRect/>
+                    <a:stretch>
+                      <a:fillRect/>
+                    </a:stretch>
+                  </pic:blipFill>
+                  <pic:spPr bwMode="auto">
+                    <a:xfrm>
+                      <a:off x="0" y="0"/>
+                      <a:ext cx="1515315" cy="600075"/>
+                    </a:xfrm>
+                    <a:prstGeom prst="rect">
+                      <a:avLst/>
+                    </a:prstGeom>
+                    <a:noFill/>
+                    <a:ln>
+                      <a:noFill/>
+                    </a:ln>
+                  </pic:spPr>
+                </pic:pic>
+              </a:graphicData>
+            </a:graphic>
+            <wp14:sizeRelH relativeFrom="page">
+              <wp14:pctWidth>0</wp14:pctWidth>
+            </wp14:sizeRelH>
+            <wp14:sizeRelV relativeFrom="page">
+              <wp14:pctHeight>0</wp14:pctHeight>
+            </wp14:sizeRelV>
+          </wp:anchor>
+        </w:drawing>
+      </w:r>
+      <w:r>
+        <w:rPr>
+          <w:rFonts w:asciiTheme="minorHAnsi" w:hAnsiTheme="minorHAnsi" w:cstheme="minorHAnsi"/>
+          <w:b/>
+          <w:sz w:val="22"/>
+          <w:szCs w:val="25"/>
+        </w:rPr>
+        <w:t>Republic of the Philippines</w:t>
+      </w:r>
+    </w:p>
+    <w:p>
+      <w:pPr>
+        <w:jc w:val="center"/>
+        <w:rPr>
+          <w:rFonts w:asciiTheme="minorHAnsi" w:hAnsiTheme="minorHAnsi" w:cstheme="minorHAnsi"/>
+          <w:b/>
+          <w:sz w:val="22"/>
+          <w:szCs w:val="25"/>
+        </w:rPr>
+      </w:pPr>
+      <w:r>
+        <w:rPr>
+          <w:rFonts w:asciiTheme="minorHAnsi" w:hAnsiTheme="minorHAnsi" w:cstheme="minorHAnsi"/>
+          <w:b/>
+          <w:sz w:val="22"/>
+          <w:szCs w:val="25"/>
+        </w:rPr>
+        <w:t>PROVINCE OF SURIGAO DEL SUR</w:t>
+      </w:r>
+    </w:p>
+    <w:p>
+      <w:pPr>
+        <w:jc w:val="center"/>
+        <w:rPr>
+          <w:rFonts w:asciiTheme="minorHAnsi" w:hAnsiTheme="minorHAnsi" w:cstheme="minorHAnsi"/>
+          <w:sz w:val="22"/>
+          <w:szCs w:val="25"/>
+        </w:rPr>
+      </w:pPr>
+      <w:r>
+        <w:rPr>
+          <w:rFonts w:asciiTheme="minorHAnsi" w:hAnsiTheme="minorHAnsi" w:cstheme="minorHAnsi"/>
+          <w:sz w:val="22"/>
+          <w:szCs w:val="25"/>
+        </w:rPr>
+        <w:t>Capitol Hills, Telaje, Tandag City</w:t>
+      </w:r>
+    </w:p>
+    <w:p>
+      <w:pPr>
+        <w:jc w:val="center"/>
+        <w:rPr>
+          <w:rFonts w:asciiTheme="minorHAnsi" w:hAnsiTheme="minorHAnsi" w:cstheme="minorHAnsi"/>
+          <w:sz w:val="22"/>
+          <w:szCs w:val="25"/>
+        </w:rPr>
+      </w:pPr>
+      <w:r>
+        <w:rPr>
+          <w:rFonts w:asciiTheme="minorHAnsi" w:hAnsiTheme="minorHAnsi" w:cstheme="minorHAnsi"/>
+          <w:sz w:val="22"/>
+          <w:szCs w:val="25"/>
+        </w:rPr>
+        <w:t>Telefax No. (086) 211-3656</w:t>
+      </w:r>
+    </w:p>
+    <w:p>
+      <w:pPr>
+        <w:jc w:val="center"/>
+        <w:rPr>
+          <w:rFonts w:asciiTheme="minorHAnsi" w:hAnsiTheme="minorHAnsi" w:cstheme="minorHAnsi"/>
+          <w:b/>
+          <w:sz w:val="22"/>
+          <w:szCs w:val="25"/>
+        </w:rPr>
+      </w:pPr>
+    </w:p>
+    <w:p>
+      <w:pPr>
+        <w:rPr>
+          <w:rFonts w:asciiTheme="minorHAnsi" w:hAnsiTheme="minorHAnsi" w:cstheme="minorHAnsi"/>
+          <w:b/>
+          <w:sz w:val="22"/>
+          <w:szCs w:val="25"/>
+        </w:rPr>
+      </w:pPr>
+      <w:r>
+        <w:rPr>
+          <w:rFonts w:asciiTheme="minorHAnsi" w:hAnsiTheme="minorHAnsi" w:cstheme="minorHAnsi"/>
+          <w:b/>
+          <w:sz w:val="22"/>
+          <w:szCs w:val="25"/>
+        </w:rPr>
+        <w:tab/>
+      </w:r>
+      <w:r>
+        <w:rPr>
+          <w:rFonts w:asciiTheme="minorHAnsi" w:hAnsiTheme="minorHAnsi" w:cstheme="minorHAnsi"/>
+          <w:b/>
+          <w:sz w:val="22"/>
+          <w:szCs w:val="25"/>
+        </w:rPr>
+        <w:tab/>
+      </w:r>
+      <w:r>
+        <w:rPr>
+          <w:rFonts w:asciiTheme="minorHAnsi" w:hAnsiTheme="minorHAnsi" w:cstheme="minorHAnsi"/>
+          <w:b/>
+          <w:sz w:val="22"/>
+          <w:szCs w:val="25"/>
+        </w:rPr>
+        <w:tab/>
+      </w:r>
+      <w:r>
+        <w:rPr>
+          <w:rFonts w:asciiTheme="minorHAnsi" w:hAnsiTheme="minorHAnsi" w:cstheme="minorHAnsi"/>
+          <w:b/>
+          <w:sz w:val="22"/>
+          <w:szCs w:val="25"/>
+        </w:rPr>
+        <w:tab/>
+        <w:t xml:space="preserve"> PROVINCIAL SOCIAL WELFARE AND DEVELOPMENT OFFICE</w:t>
+      </w:r>
+    </w:p>
+    <w:p>
+      <w:pPr>
+        <w:rPr>
+          <w:rFonts w:asciiTheme="minorHAnsi" w:hAnsiTheme="minorHAnsi" w:cstheme="minorHAnsi"/>
+          <w:b/>
+          <w:sz w:val="22"/>
+          <w:szCs w:val="25"/>
+        </w:rPr>
+      </w:pPr>
+    </w:p>
+    <w:p>
+      <w:pPr>
+        <w:rPr>
+          <w:rFonts w:asciiTheme="minorHAnsi" w:hAnsiTheme="minorHAnsi" w:cstheme="minorHAnsi"/>
+          <w:sz w:val="22"/>
+          <w:szCs w:val="25"/>
+        </w:rPr>
+      </w:pPr>
+      <w:r>
+        <w:rPr>
+          <w:rFonts w:asciiTheme="minorHAnsi" w:hAnsiTheme="minorHAnsi" w:cstheme="minorHAnsi"/>
+          <w:sz w:val="22"/>
+          <w:szCs w:val="25"/>
+        </w:rPr>
+        <w:t xml:space="preserve">Date: </w:t>
+      </w:r>
+      <w:r>
+        <w:rPr>
+          <w:rFonts w:asciiTheme="minorHAnsi" w:hAnsiTheme="minorHAnsi" w:cstheme="minorHAnsi"/>
+          <w:sz w:val="22"/>
+          <w:szCs w:val="25"/>
+          <w:u w:val="single"/>
+        </w:rPr>
+        <w:t>${date_started}</w:t>
+      </w:r>
+      <w:r>
+        <w:rPr>
+          <w:rFonts w:asciiTheme="minorHAnsi" w:hAnsiTheme="minorHAnsi" w:cstheme="minorHAnsi"/>
+          <w:sz w:val="22"/>
+          <w:szCs w:val="25"/>
+        </w:rPr>
+        <w:t xml:space="preserve">   Valid Until:</w:t>
+      </w:r>
+      <w:r>
+        <w:rPr>
+          <w:rFonts w:asciiTheme="minorHAnsi" w:hAnsiTheme="minorHAnsi" w:cstheme="minorHAnsi"/>
+          <w:sz w:val="22"/>
+          <w:szCs w:val="25"/>
+          <w:u w:val="single"/>
+        </w:rPr>
+        <w:t xml:space="preserve"> ${date_ended}</w:t>
+      </w:r>
+    </w:p>
+    <w:p>
+      <w:pPr>
+        <w:rPr>
+          <w:rFonts w:asciiTheme="minorHAnsi" w:hAnsiTheme="minorHAnsi" w:cstheme="minorHAnsi"/>
+          <w:sz w:val="22"/>
+          <w:szCs w:val="25"/>
+        </w:rPr>
+      </w:pPr>
+      <w:r>
+        <w:rPr>
+          <w:rFonts w:asciiTheme="minorHAnsi" w:hAnsiTheme="minorHAnsi" w:cstheme="minorHAnsi"/>
+          <w:sz w:val="22"/>
+          <w:szCs w:val="25"/>
+        </w:rPr>
+        <w:t>Pharmacy: Percy</w:t>
+      </w:r>
+    </w:p>
+    <w:p>
+      <w:pPr>
+        <w:rPr>
+          <w:rFonts w:asciiTheme="minorHAnsi" w:hAnsiTheme="minorHAnsi" w:cstheme="minorHAnsi"/>
+          <w:sz w:val="22"/>
+          <w:szCs w:val="25"/>
+          <w:u w:val="single"/>
+        </w:rPr>
+      </w:pPr>
+      <w:r>
+        <w:rPr>
+          <w:rFonts w:asciiTheme="minorHAnsi" w:hAnsiTheme="minorHAnsi" w:cstheme="minorHAnsi"/>
+          <w:sz w:val="22"/>
+          <w:szCs w:val="25"/>
+        </w:rPr>
+        <w:t xml:space="preserve">Sector: </w:t>
+      </w:r>
+      <w:r>
+        <w:rPr>
+          <w:rFonts w:asciiTheme="minorHAnsi" w:hAnsiTheme="minorHAnsi" w:cstheme="minorHAnsi"/>
+          <w:sz w:val="22"/>
+          <w:szCs w:val="25"/>
+        </w:rPr>
+        <w:t>${sector_type</w:t>
+      </w:r>
+      <w:bookmarkStart w:id="0" w:name="_GoBack"/>
+      <w:bookmarkEnd w:id="0"/>
+      <w:r>
+        <w:rPr>
+          <w:rFonts w:asciiTheme="minorHAnsi" w:hAnsiTheme="minorHAnsi" w:cstheme="minorHAnsi"/>
+          <w:sz w:val="22"/>
+          <w:szCs w:val="25"/>
+        </w:rPr>
+        <w:t>}</w:t>
+      </w:r>
+    </w:p>
+    <w:p>
+      <w:pPr>
+        <w:rPr>
+          <w:rFonts w:asciiTheme="minorHAnsi" w:hAnsiTheme="minorHAnsi" w:cstheme="minorHAnsi"/>
+          <w:sz w:val="22"/>
+          <w:szCs w:val="25"/>
+        </w:rPr>
+      </w:pPr>
+    </w:p>
+    <w:p>
+      <w:pPr>
+        <w:rPr>
+          <w:rFonts w:asciiTheme="minorHAnsi" w:hAnsiTheme="minorHAnsi" w:cstheme="minorHAnsi"/>
+          <w:sz w:val="22"/>
+          <w:szCs w:val="25"/>
+        </w:rPr>
+      </w:pPr>
+      <w:r>
+        <w:rPr>
+          <w:rFonts w:asciiTheme="minorHAnsi" w:hAnsiTheme="minorHAnsi" w:cstheme="minorHAnsi"/>
+          <w:sz w:val="22"/>
+          <w:szCs w:val="25"/>
+        </w:rPr>
+        <w:t xml:space="preserve">Dear Sir/ Ma’am: </w:t>
+      </w:r>
+    </w:p>
+    <w:p>
+      <w:pPr>
+        <w:rPr>
+          <w:rFonts w:asciiTheme="minorHAnsi" w:hAnsiTheme="minorHAnsi" w:cstheme="minorHAnsi"/>
+          <w:sz w:val="22"/>
+          <w:szCs w:val="25"/>
+        </w:rPr>
+      </w:pPr>
+    </w:p>
+    <w:p>
+      <w:pPr>
+        <w:rPr>
+          <w:rFonts w:asciiTheme="minorHAnsi" w:hAnsiTheme="minorHAnsi" w:cstheme="minorHAnsi"/>
+          <w:sz w:val="22"/>
+          <w:szCs w:val="25"/>
+          <w:u w:val="single"/>
+        </w:rPr>
+      </w:pPr>
+      <w:r>
+        <w:rPr>
+          <w:rFonts w:asciiTheme="minorHAnsi" w:hAnsiTheme="minorHAnsi" w:cstheme="minorHAnsi"/>
+          <w:sz w:val="20"/>
+          <w:szCs w:val="23"/>
+        </w:rPr>
+        <w:t>The Provincial Social Welfare and Development guarantees to pay the amount of</w:t>
+      </w:r>
+      <w:r>
+        <w:rPr>
+          <w:rFonts w:asciiTheme="minorHAnsi" w:hAnsiTheme="minorHAnsi" w:cstheme="minorHAnsi"/>
+          <w:sz w:val="20"/>
+          <w:szCs w:val="23"/>
+        </w:rPr>
+        <w:softHyphen/>
+      </w:r>
+      <w:r>
+        <w:rPr>
+          <w:rFonts w:asciiTheme="minorHAnsi" w:hAnsiTheme="minorHAnsi" w:cstheme="minorHAnsi"/>
+          <w:sz w:val="20"/>
+          <w:szCs w:val="23"/>
+        </w:rPr>
+        <w:softHyphen/>
+      </w:r>
+      <w:r>
+        <w:rPr>
+          <w:rFonts w:asciiTheme="minorHAnsi" w:hAnsiTheme="minorHAnsi" w:cstheme="minorHAnsi"/>
+          <w:sz w:val="20"/>
+          <w:szCs w:val="23"/>
+        </w:rPr>
+        <w:softHyphen/>
+      </w:r>
+      <w:r>
+        <w:rPr>
+          <w:rFonts w:asciiTheme="minorHAnsi" w:hAnsiTheme="minorHAnsi" w:cstheme="minorHAnsi"/>
+          <w:sz w:val="20"/>
+          <w:szCs w:val="23"/>
+        </w:rPr>
+        <w:softHyphen/>
+      </w:r>
+      <w:r>
+        <w:rPr>
+          <w:rFonts w:asciiTheme="minorHAnsi" w:hAnsiTheme="minorHAnsi" w:cstheme="minorHAnsi"/>
+          <w:sz w:val="20"/>
+          <w:szCs w:val="23"/>
+        </w:rPr>
+        <w:softHyphen/>
+      </w:r>
+      <w:r>
+        <w:rPr>
+          <w:rFonts w:asciiTheme="minorHAnsi" w:hAnsiTheme="minorHAnsi" w:cstheme="minorHAnsi"/>
+          <w:sz w:val="20"/>
+          <w:szCs w:val="23"/>
+        </w:rPr>
+        <w:softHyphen/>
+        <w:t xml:space="preserve"> </w:t>
+      </w:r>
+      <w:r>
+        <w:rPr>
+          <w:rFonts w:asciiTheme="minorHAnsi" w:hAnsiTheme="minorHAnsi" w:cstheme="minorHAnsi"/>
+          <w:sz w:val="20"/>
+          <w:szCs w:val="23"/>
+          <w:u w:val="single"/>
+        </w:rPr>
+        <w:t>${amt_in_words}</w:t>
+      </w:r>
+      <w:r>
+        <w:rPr>
+          <w:rFonts w:asciiTheme="minorHAnsi" w:hAnsiTheme="minorHAnsi" w:cstheme="minorHAnsi"/>
+          <w:sz w:val="20"/>
+          <w:szCs w:val="23"/>
+          <w:u w:val="single"/>
+        </w:rPr>
+        <w:t xml:space="preserve"> Only</w:t>
+      </w:r>
+      <w:r>
+        <w:rPr>
+          <w:rFonts w:asciiTheme="minorHAnsi" w:hAnsiTheme="minorHAnsi" w:cstheme="minorHAnsi"/>
+          <w:sz w:val="20"/>
+          <w:szCs w:val="23"/>
+        </w:rPr>
+        <w:tab/>
+      </w:r>
+      <w:r>
+        <w:rPr>
+          <w:rFonts w:asciiTheme="minorHAnsi" w:hAnsiTheme="minorHAnsi" w:cstheme="minorHAnsi"/>
+          <w:sz w:val="20"/>
+          <w:szCs w:val="23"/>
+        </w:rPr>
+        <w:tab/>
+      </w:r>
+      <w:r>
+        <w:rPr>
+          <w:rFonts w:asciiTheme="minorHAnsi" w:hAnsiTheme="minorHAnsi" w:cstheme="minorHAnsi"/>
+          <w:sz w:val="20"/>
+          <w:szCs w:val="23"/>
+        </w:rPr>
+        <w:tab/>
+      </w:r>
+      <w:r>
+        <w:rPr>
+          <w:rFonts w:asciiTheme="minorHAnsi" w:hAnsiTheme="minorHAnsi" w:cstheme="minorHAnsi"/>
+          <w:sz w:val="22"/>
+          <w:szCs w:val="25"/>
+        </w:rPr>
+        <w:tab/>
+      </w:r>
+      <w:r>
+        <w:rPr>
+          <w:rFonts w:asciiTheme="minorHAnsi" w:hAnsiTheme="minorHAnsi" w:cstheme="minorHAnsi"/>
+          <w:sz w:val="22"/>
+          <w:szCs w:val="25"/>
+        </w:rPr>
+        <w:tab/>
+      </w:r>
+      <w:r>
+        <w:rPr>
+          <w:rFonts w:asciiTheme="minorHAnsi" w:hAnsiTheme="minorHAnsi" w:cstheme="minorHAnsi"/>
+          <w:sz w:val="22"/>
+          <w:szCs w:val="25"/>
+        </w:rPr>
+        <w:tab/>
+        <w:t xml:space="preserve">                                                   </w:t>
+      </w:r>
+      <w:r>
+        <w:rPr>
+          <w:rFonts w:asciiTheme="minorHAnsi" w:hAnsiTheme="minorHAnsi" w:cstheme="minorHAnsi"/>
+          <w:sz w:val="22"/>
+          <w:szCs w:val="25"/>
+        </w:rPr>
+        <w:tab/>
+        <w:t xml:space="preserve">                                </w:t>
+      </w:r>
+      <w:r>
+        <w:rPr>
+          <w:rFonts w:asciiTheme="minorHAnsi" w:hAnsiTheme="minorHAnsi" w:cstheme="minorHAnsi"/>
+          <w:sz w:val="20"/>
+          <w:szCs w:val="20"/>
+        </w:rPr>
+        <w:t>Amount in words</w:t>
+      </w:r>
+    </w:p>
+    <w:p>
+      <w:pPr>
+        <w:rPr>
+          <w:rFonts w:asciiTheme="minorHAnsi" w:hAnsiTheme="minorHAnsi" w:cstheme="minorHAnsi"/>
+          <w:sz w:val="22"/>
+          <w:szCs w:val="22"/>
+          <w:u w:val="single"/>
+        </w:rPr>
+      </w:pPr>
+      <w:r>
+        <w:rPr>
+          <w:rFonts w:asciiTheme="minorHAnsi" w:hAnsiTheme="minorHAnsi" w:cstheme="minorHAnsi"/>
+          <w:sz w:val="18"/>
+          <w:szCs w:val="25"/>
+          <w:u w:val="single"/>
+        </w:rPr>
+        <w:t>${amt}  for</w:t>
+      </w:r>
+      <w:r>
+        <w:rPr>
+          <w:rFonts w:asciiTheme="minorHAnsi" w:hAnsiTheme="minorHAnsi" w:cstheme="minorHAnsi"/>
+          <w:sz w:val="22"/>
+          <w:szCs w:val="22"/>
+          <w:u w:val="single"/>
+        </w:rPr>
+        <w:t xml:space="preserve">      ${first_name} ${middle_name} ${last_name}        </w:t>
+      </w:r>
+      <w:r>
+        <w:rPr>
+          <w:rFonts w:asciiTheme="minorHAnsi" w:hAnsiTheme="minorHAnsi" w:cstheme="minorHAnsi"/>
+          <w:sz w:val="22"/>
+          <w:szCs w:val="22"/>
+        </w:rPr>
+        <w:t>resident</w:t>
+      </w:r>
+      <w:r>
+        <w:rPr>
+          <w:rFonts w:asciiTheme="minorHAnsi" w:hAnsiTheme="minorHAnsi" w:cstheme="minorHAnsi"/>
+          <w:sz w:val="22"/>
+          <w:szCs w:val="22"/>
+        </w:rPr>
+        <w:t xml:space="preserve"> of    </w:t>
+      </w:r>
+      <w:r>
+        <w:rPr>
+          <w:rFonts w:asciiTheme="minorHAnsi" w:hAnsiTheme="minorHAnsi" w:cstheme="minorHAnsi"/>
+          <w:sz w:val="22"/>
+          <w:szCs w:val="22"/>
+          <w:u w:val="single"/>
+        </w:rPr>
+        <w:t>${brgy}</w:t>
+      </w:r>
+      <w:r>
+        <w:rPr>
+          <w:rFonts w:asciiTheme="minorHAnsi" w:hAnsiTheme="minorHAnsi" w:cstheme="minorHAnsi"/>
+          <w:sz w:val="22"/>
+          <w:szCs w:val="22"/>
+          <w:u w:val="single"/>
+        </w:rPr>
+        <w:t xml:space="preserve">, </w:t>
+      </w:r>
+      <w:r>
+        <w:rPr>
+          <w:rFonts w:asciiTheme="minorHAnsi" w:hAnsiTheme="minorHAnsi" w:cstheme="minorHAnsi"/>
+          <w:sz w:val="22"/>
+          <w:szCs w:val="22"/>
+          <w:u w:val="single"/>
+        </w:rPr>
+        <w:t>${municipality}, Surigao del Sur</w:t>
+      </w:r>
+    </w:p>
+    <w:p>
+      <w:pPr>
+        <w:rPr>
+          <w:rFonts w:asciiTheme="minorHAnsi" w:hAnsiTheme="minorHAnsi" w:cstheme="minorHAnsi"/>
+          <w:sz w:val="18"/>
+          <w:szCs w:val="18"/>
+        </w:rPr>
+      </w:pPr>
+      <w:r>
+        <w:rPr>
+          <w:rFonts w:asciiTheme="minorHAnsi" w:hAnsiTheme="minorHAnsi" w:cstheme="minorHAnsi"/>
+          <w:sz w:val="22"/>
+          <w:szCs w:val="22"/>
+        </w:rPr>
+        <w:tab/>
+      </w:r>
+      <w:r>
+        <w:rPr>
+          <w:rFonts w:asciiTheme="minorHAnsi" w:hAnsiTheme="minorHAnsi" w:cstheme="minorHAnsi"/>
+          <w:sz w:val="22"/>
+          <w:szCs w:val="22"/>
+        </w:rPr>
+        <w:tab/>
+        <w:t xml:space="preserve">  </w:t>
+      </w:r>
+      <w:r>
+        <w:rPr>
+          <w:rFonts w:asciiTheme="minorHAnsi" w:hAnsiTheme="minorHAnsi" w:cstheme="minorHAnsi"/>
+          <w:sz w:val="18"/>
+          <w:szCs w:val="18"/>
+        </w:rPr>
+        <w:t xml:space="preserve">Name of client </w:t>
+      </w:r>
+      <w:r>
+        <w:rPr>
+          <w:rFonts w:asciiTheme="minorHAnsi" w:hAnsiTheme="minorHAnsi" w:cstheme="minorHAnsi"/>
+          <w:sz w:val="18"/>
+          <w:szCs w:val="18"/>
+        </w:rPr>
+        <w:tab/>
+      </w:r>
+      <w:r>
+        <w:rPr>
+          <w:rFonts w:asciiTheme="minorHAnsi" w:hAnsiTheme="minorHAnsi" w:cstheme="minorHAnsi"/>
+          <w:sz w:val="18"/>
+          <w:szCs w:val="18"/>
+        </w:rPr>
+        <w:tab/>
+      </w:r>
+      <w:r>
+        <w:rPr>
+          <w:rFonts w:asciiTheme="minorHAnsi" w:hAnsiTheme="minorHAnsi" w:cstheme="minorHAnsi"/>
+          <w:sz w:val="18"/>
+          <w:szCs w:val="18"/>
+        </w:rPr>
+        <w:tab/>
+      </w:r>
+      <w:r>
+        <w:rPr>
+          <w:rFonts w:asciiTheme="minorHAnsi" w:hAnsiTheme="minorHAnsi" w:cstheme="minorHAnsi"/>
+          <w:sz w:val="18"/>
+          <w:szCs w:val="18"/>
+        </w:rPr>
+        <w:tab/>
+      </w:r>
+      <w:r>
+        <w:rPr>
+          <w:rFonts w:asciiTheme="minorHAnsi" w:hAnsiTheme="minorHAnsi" w:cstheme="minorHAnsi"/>
+          <w:sz w:val="18"/>
+          <w:szCs w:val="18"/>
+        </w:rPr>
+        <w:tab/>
+        <w:t xml:space="preserve">            Current Address</w:t>
+      </w:r>
+    </w:p>
+    <w:p>
+      <w:pPr>
+        <w:rPr>
+          <w:rFonts w:asciiTheme="minorHAnsi" w:hAnsiTheme="minorHAnsi" w:cstheme="minorHAnsi"/>
+          <w:sz w:val="22"/>
+          <w:szCs w:val="22"/>
+          <w:u w:val="single"/>
+        </w:rPr>
+      </w:pPr>
+      <w:r>
+        <w:rPr>
+          <w:rFonts w:asciiTheme="minorHAnsi" w:hAnsiTheme="minorHAnsi" w:cstheme="minorHAnsi"/>
+          <w:sz w:val="22"/>
+          <w:szCs w:val="22"/>
+        </w:rPr>
+        <w:t>For__</w:t>
+      </w:r>
+      <w:r>
+        <w:rPr>
+          <w:rFonts w:asciiTheme="minorHAnsi" w:hAnsiTheme="minorHAnsi" w:cstheme="minorHAnsi"/>
+          <w:sz w:val="22"/>
+          <w:szCs w:val="22"/>
+          <w:u w:val="single"/>
+        </w:rPr>
+        <w:t xml:space="preserve">Medicines               </w:t>
+      </w:r>
+      <w:r>
+        <w:rPr>
+          <w:rFonts w:asciiTheme="minorHAnsi" w:hAnsiTheme="minorHAnsi" w:cstheme="minorHAnsi"/>
+          <w:sz w:val="22"/>
+          <w:szCs w:val="22"/>
+        </w:rPr>
+        <w:t>intended for</w:t>
+      </w:r>
+      <w:r>
+        <w:rPr>
+          <w:rFonts w:asciiTheme="minorHAnsi" w:hAnsiTheme="minorHAnsi" w:cstheme="minorHAnsi"/>
+          <w:sz w:val="22"/>
+          <w:szCs w:val="22"/>
+          <w:u w:val="single"/>
+        </w:rPr>
+        <w:t xml:space="preserve">        ${beneficiary}                                       ${relationship}____________</w:t>
+      </w:r>
+    </w:p>
+    <w:p>
+      <w:pPr>
+        <w:rPr>
+          <w:rFonts w:asciiTheme="minorHAnsi" w:hAnsiTheme="minorHAnsi" w:cstheme="minorHAnsi"/>
+          <w:sz w:val="18"/>
+          <w:szCs w:val="22"/>
+        </w:rPr>
+      </w:pPr>
+      <w:r>
+        <w:rPr>
+          <w:rFonts w:asciiTheme="minorHAnsi" w:hAnsiTheme="minorHAnsi" w:cstheme="minorHAnsi"/>
+          <w:sz w:val="22"/>
+          <w:szCs w:val="22"/>
+        </w:rPr>
+        <w:t xml:space="preserve">      </w:t>
+      </w:r>
+      <w:r>
+        <w:rPr>
+          <w:rFonts w:asciiTheme="minorHAnsi" w:hAnsiTheme="minorHAnsi" w:cstheme="minorHAnsi"/>
+          <w:sz w:val="18"/>
+          <w:szCs w:val="22"/>
+        </w:rPr>
+        <w:t xml:space="preserve">Type of Assistance </w:t>
+      </w:r>
+      <w:r>
+        <w:rPr>
+          <w:rFonts w:asciiTheme="minorHAnsi" w:hAnsiTheme="minorHAnsi" w:cstheme="minorHAnsi"/>
+          <w:sz w:val="18"/>
+          <w:szCs w:val="22"/>
+        </w:rPr>
+        <w:tab/>
+      </w:r>
+      <w:r>
+        <w:rPr>
+          <w:rFonts w:asciiTheme="minorHAnsi" w:hAnsiTheme="minorHAnsi" w:cstheme="minorHAnsi"/>
+          <w:sz w:val="18"/>
+          <w:szCs w:val="22"/>
+        </w:rPr>
+        <w:tab/>
+        <w:t xml:space="preserve">                      Beneficiary of Client</w:t>
+      </w:r>
+      <w:r>
+        <w:rPr>
+          <w:rFonts w:asciiTheme="minorHAnsi" w:hAnsiTheme="minorHAnsi" w:cstheme="minorHAnsi"/>
+          <w:sz w:val="18"/>
+          <w:szCs w:val="22"/>
+        </w:rPr>
+        <w:tab/>
+      </w:r>
+      <w:r>
+        <w:rPr>
+          <w:rFonts w:asciiTheme="minorHAnsi" w:hAnsiTheme="minorHAnsi" w:cstheme="minorHAnsi"/>
+          <w:sz w:val="18"/>
+          <w:szCs w:val="22"/>
+        </w:rPr>
+        <w:tab/>
+        <w:t xml:space="preserve">               Relationship</w:t>
+      </w:r>
+    </w:p>
+    <w:p>
+      <w:pPr>
+        <w:rPr>
+          <w:rFonts w:asciiTheme="minorHAnsi" w:hAnsiTheme="minorHAnsi" w:cstheme="minorHAnsi"/>
+          <w:sz w:val="22"/>
+          <w:szCs w:val="22"/>
+        </w:rPr>
+      </w:pPr>
+    </w:p>
+    <w:p>
+      <w:pPr>
+        <w:rPr>
+          <w:rFonts w:asciiTheme="minorHAnsi" w:hAnsiTheme="minorHAnsi" w:cstheme="minorHAnsi"/>
+          <w:sz w:val="18"/>
+          <w:szCs w:val="22"/>
+        </w:rPr>
+      </w:pPr>
+      <w:r>
+        <w:rPr>
+          <w:rFonts w:asciiTheme="minorHAnsi" w:hAnsiTheme="minorHAnsi" w:cstheme="minorHAnsi"/>
+          <w:sz w:val="22"/>
+          <w:szCs w:val="22"/>
+        </w:rPr>
+        <w:t>Please be informed that the check is payable to you company. Should have any quarries, you may call us 214-3656. Thank you for your consideration</w:t>
+      </w:r>
+      <w:r>
+        <w:rPr>
+          <w:rFonts w:asciiTheme="minorHAnsi" w:hAnsiTheme="minorHAnsi" w:cstheme="minorHAnsi"/>
+          <w:sz w:val="18"/>
+          <w:szCs w:val="22"/>
+        </w:rPr>
+        <w:t>.</w:t>
+      </w:r>
+    </w:p>
+    <w:p>
+      <w:pPr>
+        <w:ind w:left="1440" w:firstLine="720"/>
+        <w:rPr>
+          <w:rFonts w:asciiTheme="minorHAnsi" w:hAnsiTheme="minorHAnsi" w:cstheme="minorHAnsi"/>
+          <w:sz w:val="18"/>
+          <w:szCs w:val="22"/>
+        </w:rPr>
+      </w:pPr>
+      <w:r>
+        <w:rPr>
+          <w:rFonts w:asciiTheme="minorHAnsi" w:hAnsiTheme="minorHAnsi" w:cstheme="minorHAnsi"/>
+          <w:sz w:val="22"/>
+          <w:szCs w:val="22"/>
+        </w:rPr>
+        <w:t>Kinds of Medicine</w:t>
+      </w:r>
+      <w:r>
+        <w:rPr>
+          <w:rFonts w:asciiTheme="minorHAnsi" w:hAnsiTheme="minorHAnsi" w:cstheme="minorHAnsi"/>
+          <w:sz w:val="18"/>
+          <w:szCs w:val="22"/>
+        </w:rPr>
+        <w:t>:  ${kinds_of_med}</w:t>
+      </w:r>
+    </w:p>
+    <w:p>
+      <w:pPr>
+        <w:ind w:left="1440" w:firstLine="720"/>
+        <w:rPr>
+          <w:rFonts w:asciiTheme="minorHAnsi" w:hAnsiTheme="minorHAnsi" w:cstheme="minorHAnsi"/>
+          <w:sz w:val="18"/>
+          <w:szCs w:val="22"/>
+        </w:rPr>
+      </w:pPr>
+      <w:r>
+        <w:rPr>
+          <w:rFonts w:asciiTheme="minorHAnsi" w:hAnsiTheme="minorHAnsi" w:cstheme="minorHAnsi"/>
+          <w:sz w:val="18"/>
+          <w:szCs w:val="22"/>
+        </w:rPr>
+        <w:t xml:space="preserve">      </w:t>
+      </w:r>
+      <w:r>
+        <w:rPr>
+          <w:rFonts w:asciiTheme="minorHAnsi" w:hAnsiTheme="minorHAnsi" w:cstheme="minorHAnsi"/>
+          <w:sz w:val="18"/>
+          <w:szCs w:val="22"/>
+        </w:rPr>
+        <w:tab/>
+        <w:t xml:space="preserve">     </w:t>
+      </w:r>
+      <w:r>
+        <w:rPr>
+          <w:rFonts w:asciiTheme="minorHAnsi" w:hAnsiTheme="minorHAnsi" w:cstheme="minorHAnsi"/>
+          <w:sz w:val="18"/>
+          <w:szCs w:val="22"/>
+        </w:rPr>
+        <w:tab/>
+      </w:r>
+      <w:r>
+        <w:rPr>
+          <w:rFonts w:asciiTheme="minorHAnsi" w:hAnsiTheme="minorHAnsi" w:cstheme="minorHAnsi"/>
+          <w:sz w:val="18"/>
+          <w:szCs w:val="22"/>
+        </w:rPr>
+        <w:tab/>
+      </w:r>
+      <w:r>
+        <w:rPr>
+          <w:rFonts w:asciiTheme="minorHAnsi" w:hAnsiTheme="minorHAnsi" w:cstheme="minorHAnsi"/>
+          <w:sz w:val="18"/>
+          <w:szCs w:val="22"/>
+        </w:rPr>
+        <w:tab/>
+        <w:t xml:space="preserve">     </w:t>
+      </w:r>
+    </w:p>
+    <w:p>
+      <w:pPr>
+        <w:rPr>
+          <w:rFonts w:asciiTheme="minorHAnsi" w:hAnsiTheme="minorHAnsi" w:cstheme="minorHAnsi"/>
+          <w:sz w:val="22"/>
+          <w:szCs w:val="22"/>
+        </w:rPr>
+      </w:pPr>
+      <w:r>
+        <w:rPr>
+          <w:rFonts w:asciiTheme="minorHAnsi" w:hAnsiTheme="minorHAnsi" w:cstheme="minorHAnsi"/>
+          <w:sz w:val="22"/>
+          <w:szCs w:val="22"/>
+        </w:rPr>
+        <w:t xml:space="preserve">Prepared by: </w:t>
+      </w:r>
+    </w:p>
+    <w:p>
+      <w:pPr>
+        <w:rPr>
+          <w:rFonts w:asciiTheme="minorHAnsi" w:hAnsiTheme="minorHAnsi" w:cstheme="minorHAnsi"/>
+          <w:sz w:val="22"/>
+          <w:szCs w:val="22"/>
+          <w:lang w:val="en-PH"/>
+        </w:rPr>
+      </w:pPr>
+    </w:p>
+    <w:p>
+      <w:pPr>
+        <w:rPr>
+          <w:rFonts w:asciiTheme="minorHAnsi" w:hAnsiTheme="minorHAnsi" w:cstheme="minorHAnsi"/>
+          <w:b/>
+          <w:sz w:val="22"/>
+          <w:szCs w:val="22"/>
+          <w:u w:val="single"/>
+        </w:rPr>
+      </w:pPr>
+      <w:r>
+        <w:rPr>
+          <w:rFonts w:asciiTheme="minorHAnsi" w:hAnsiTheme="minorHAnsi" w:cstheme="minorHAnsi"/>
+          <w:b/>
+          <w:sz w:val="22"/>
+          <w:szCs w:val="22"/>
+          <w:u w:val="single"/>
+        </w:rPr>
+        <w:t xml:space="preserve">    ${created_by}__   </w:t>
+      </w:r>
+    </w:p>
+    <w:p>
+      <w:pPr>
+        <w:rPr>
+          <w:rFonts w:asciiTheme="minorHAnsi" w:hAnsiTheme="minorHAnsi" w:cstheme="minorHAnsi"/>
+          <w:sz w:val="22"/>
+          <w:szCs w:val="22"/>
+        </w:rPr>
+      </w:pPr>
+      <w:r>
+        <w:rPr>
+          <w:rFonts w:asciiTheme="minorHAnsi" w:hAnsiTheme="minorHAnsi" w:cstheme="minorHAnsi"/>
+          <w:sz w:val="22"/>
+          <w:szCs w:val="22"/>
+        </w:rPr>
+        <w:t xml:space="preserve">     ${designation}</w:t>
+      </w:r>
+    </w:p>
+    <w:p>
+      <w:pPr>
+        <w:rPr>
+          <w:rFonts w:asciiTheme="minorHAnsi" w:hAnsiTheme="minorHAnsi" w:cstheme="minorHAnsi"/>
+          <w:sz w:val="22"/>
+          <w:szCs w:val="22"/>
+        </w:rPr>
+      </w:pPr>
+      <w:r>
+        <w:rPr>
+          <w:rFonts w:asciiTheme="minorHAnsi" w:hAnsiTheme="minorHAnsi" w:cstheme="minorHAnsi"/>
+          <w:sz w:val="22"/>
+          <w:szCs w:val="22"/>
+        </w:rPr>
+        <w:tab/>
+      </w:r>
+      <w:r>
+        <w:rPr>
+          <w:rFonts w:asciiTheme="minorHAnsi" w:hAnsiTheme="minorHAnsi" w:cstheme="minorHAnsi"/>
+          <w:sz w:val="22"/>
+          <w:szCs w:val="22"/>
+        </w:rPr>
+        <w:tab/>
+      </w:r>
+      <w:r>
+        <w:rPr>
+          <w:rFonts w:asciiTheme="minorHAnsi" w:hAnsiTheme="minorHAnsi" w:cstheme="minorHAnsi"/>
+          <w:sz w:val="22"/>
+          <w:szCs w:val="22"/>
+        </w:rPr>
+        <w:tab/>
+      </w:r>
+      <w:r>
+        <w:rPr>
+          <w:rFonts w:asciiTheme="minorHAnsi" w:hAnsiTheme="minorHAnsi" w:cstheme="minorHAnsi"/>
+          <w:sz w:val="22"/>
+          <w:szCs w:val="22"/>
+        </w:rPr>
+        <w:tab/>
+      </w:r>
+      <w:r>
+        <w:rPr>
+          <w:rFonts w:asciiTheme="minorHAnsi" w:hAnsiTheme="minorHAnsi" w:cstheme="minorHAnsi"/>
+          <w:sz w:val="22"/>
+          <w:szCs w:val="22"/>
+        </w:rPr>
+        <w:tab/>
+      </w:r>
+      <w:r>
+        <w:rPr>
+          <w:rFonts w:asciiTheme="minorHAnsi" w:hAnsiTheme="minorHAnsi" w:cstheme="minorHAnsi"/>
+          <w:sz w:val="22"/>
+          <w:szCs w:val="22"/>
+        </w:rPr>
+        <w:tab/>
+        <w:t>Approved by:</w:t>
+      </w:r>
+    </w:p>
+    <w:p>
+      <w:pPr>
+        <w:rPr>
+          <w:rFonts w:asciiTheme="minorHAnsi" w:hAnsiTheme="minorHAnsi" w:cstheme="minorHAnsi"/>
+          <w:sz w:val="22"/>
+          <w:szCs w:val="22"/>
+        </w:rPr>
+      </w:pPr>
+    </w:p>
+    <w:p>
+      <w:pPr>
+        <w:ind w:left="3600" w:firstLine="720"/>
+        <w:jc w:val="center"/>
+        <w:rPr>
+          <w:rFonts w:asciiTheme="minorHAnsi" w:hAnsiTheme="minorHAnsi" w:cstheme="minorHAnsi"/>
+          <w:b/>
+          <w:sz w:val="22"/>
+          <w:szCs w:val="22"/>
+          <w:u w:val="single"/>
+        </w:rPr>
+      </w:pPr>
+      <w:r>
+        <w:rPr>
+          <w:rFonts w:asciiTheme="minorHAnsi" w:hAnsiTheme="minorHAnsi" w:cstheme="minorHAnsi"/>
+          <w:b/>
+          <w:sz w:val="22"/>
+          <w:szCs w:val="22"/>
+          <w:u w:val="single"/>
+        </w:rPr>
+        <w:t>HERSHE L. NUÑEZ, RSW</w:t>
+      </w:r>
+    </w:p>
+    <w:p>
+      <w:pPr>
+        <w:jc w:val="center"/>
+        <w:rPr>
+          <w:rFonts w:asciiTheme="minorHAnsi" w:hAnsiTheme="minorHAnsi" w:cstheme="minorHAnsi"/>
+          <w:sz w:val="22"/>
+          <w:szCs w:val="22"/>
+        </w:rPr>
+      </w:pPr>
+      <w:r>
+        <w:rPr>
+          <w:rFonts w:asciiTheme="minorHAnsi" w:hAnsiTheme="minorHAnsi" w:cstheme="minorHAnsi"/>
+          <w:sz w:val="22"/>
+          <w:szCs w:val="22"/>
+        </w:rPr>
+        <w:tab/>
+      </w:r>
+      <w:r>
+        <w:rPr>
+          <w:rFonts w:asciiTheme="minorHAnsi" w:hAnsiTheme="minorHAnsi" w:cstheme="minorHAnsi"/>
+          <w:sz w:val="22"/>
+          <w:szCs w:val="22"/>
+        </w:rPr>
+        <w:tab/>
+      </w:r>
+      <w:r>
+        <w:rPr>
+          <w:rFonts w:asciiTheme="minorHAnsi" w:hAnsiTheme="minorHAnsi" w:cstheme="minorHAnsi"/>
+          <w:sz w:val="22"/>
+          <w:szCs w:val="22"/>
+        </w:rPr>
+        <w:tab/>
+      </w:r>
+      <w:r>
+        <w:rPr>
+          <w:rFonts w:asciiTheme="minorHAnsi" w:hAnsiTheme="minorHAnsi" w:cstheme="minorHAnsi"/>
+          <w:sz w:val="22"/>
+          <w:szCs w:val="22"/>
+        </w:rPr>
+        <w:tab/>
+      </w:r>
+      <w:r>
+        <w:rPr>
+          <w:rFonts w:asciiTheme="minorHAnsi" w:hAnsiTheme="minorHAnsi" w:cstheme="minorHAnsi"/>
+          <w:sz w:val="22"/>
+          <w:szCs w:val="22"/>
+        </w:rPr>
+        <w:tab/>
+      </w:r>
+      <w:r>
+        <w:rPr>
+          <w:rFonts w:asciiTheme="minorHAnsi" w:hAnsiTheme="minorHAnsi" w:cstheme="minorHAnsi"/>
+          <w:sz w:val="22"/>
+          <w:szCs w:val="22"/>
+        </w:rPr>
+        <w:tab/>
+      </w:r>
+      <w:r>
+        <w:rPr>
+          <w:rFonts w:asciiTheme="minorHAnsi" w:hAnsiTheme="minorHAnsi" w:cstheme="minorHAnsi"/>
+          <w:sz w:val="22"/>
+          <w:szCs w:val="22"/>
+        </w:rPr>
+        <w:tab/>
+        <w:t xml:space="preserve"> Provincial Social Welfare and Development Officer </w:t>
+      </w:r>
+    </w:p>
+    <w:p>
+      <w:pPr>
+        <w:jc w:val="center"/>
+        <w:rPr>
+          <w:rFonts w:asciiTheme="minorHAnsi" w:hAnsiTheme="minorHAnsi" w:cstheme="minorHAnsi"/>
+          <w:sz w:val="22"/>
+          <w:szCs w:val="22"/>
+        </w:rPr>
+      </w:pPr>
+    </w:p>
+    <w:p>
+      <w:pPr>
+        <w:jc w:val="center"/>
+        <w:rPr>
+          <w:rFonts w:asciiTheme="minorHAnsi" w:hAnsiTheme="minorHAnsi" w:cstheme="minorHAnsi"/>
+          <w:sz w:val="22"/>
+          <w:szCs w:val="22"/>
+        </w:rPr>
+      </w:pPr>
       <w:r>
         <w:rPr>
           <w:rFonts w:asciiTheme="minorHAnsi" w:hAnsiTheme="minorHAnsi" w:cstheme="minorHAnsi"/>
@@ -1419,11 +2645,40 @@
         </w:rPr>
         <w:br w:type="page"/>
       </w:r>
-      <w:r>
-        <w:rPr>
-          <w:b/>
-        </w:rPr>
-        <w:lastRenderedPageBreak/>
+    </w:p>
+    <w:p>
+      <w:pPr>
+        <w:jc w:val="center"/>
+        <w:rPr>
+          <w:rFonts w:asciiTheme="minorHAnsi" w:hAnsiTheme="minorHAnsi" w:cstheme="minorHAnsi"/>
+          <w:sz w:val="22"/>
+          <w:szCs w:val="22"/>
+        </w:rPr>
+      </w:pPr>
+    </w:p>
+    <w:p>
+      <w:pPr>
+        <w:jc w:val="center"/>
+        <w:rPr>
+          <w:rFonts w:asciiTheme="minorHAnsi" w:hAnsiTheme="minorHAnsi" w:cstheme="minorHAnsi"/>
+          <w:sz w:val="22"/>
+          <w:szCs w:val="22"/>
+        </w:rPr>
+      </w:pPr>
+    </w:p>
+    <w:p>
+      <w:pPr>
+        <w:jc w:val="center"/>
+        <w:rPr>
+          <w:rFonts w:asciiTheme="minorHAnsi" w:hAnsiTheme="minorHAnsi" w:cstheme="minorHAnsi"/>
+          <w:sz w:val="22"/>
+          <w:szCs w:val="22"/>
+        </w:rPr>
+      </w:pPr>
+      <w:r>
+        <w:rPr>
+          <w:b/>
+        </w:rPr>
         <w:t>Republic of the Philippines</w:t>
       </w:r>
     </w:p>
@@ -1717,8 +2972,6 @@
           <w:u w:val="single"/>
         </w:rPr>
       </w:pPr>
-      <w:bookmarkStart w:id="0" w:name="_GoBack"/>
-      <w:bookmarkEnd w:id="0"/>
     </w:p>
     <w:p>
       <w:pPr>
@@ -1741,26 +2994,34 @@
         <w:jc w:val="both"/>
       </w:pPr>
       <w:r>
-        <w:t>Recommending Approval:</w:t>
-      </w:r>
-      <w:r>
-        <w:tab/>
-      </w:r>
-      <w:r>
-        <w:tab/>
-      </w:r>
-      <w:r>
-        <w:tab/>
-      </w:r>
-      <w:r>
-        <w:tab/>
-      </w:r>
-      <w:r>
-        <w:tab/>
-      </w:r>
-      <w:r>
-        <w:tab/>
-        <w:t>Approved:</w:t>
+        <w:t>Prepared by:</w:t>
+      </w:r>
+      <w:r>
+        <w:tab/>
+      </w:r>
+      <w:r>
+        <w:tab/>
+      </w:r>
+      <w:r>
+        <w:tab/>
+      </w:r>
+      <w:r>
+        <w:tab/>
+      </w:r>
+      <w:r>
+        <w:tab/>
+      </w:r>
+      <w:r>
+        <w:tab/>
+      </w:r>
+      <w:r>
+        <w:tab/>
+      </w:r>
+      <w:r>
+        <w:t>Noted by</w:t>
+      </w:r>
+      <w:r>
+        <w:t>:</w:t>
       </w:r>
     </w:p>
     <w:p>
@@ -1783,57 +3044,50 @@
     </w:p>
     <w:p>
       <w:pPr>
-        <w:ind w:firstLine="720"/>
         <w:jc w:val="both"/>
       </w:pPr>
       <w:r>
         <w:rPr>
           <w:b/>
         </w:rPr>
-        <w:t>HERSHE L. NUÑEZ</w:t>
-      </w:r>
-      <w:r>
-        <w:rPr>
-          <w:b/>
-        </w:rPr>
-        <w:t>, RSW</w:t>
-      </w:r>
-      <w:r>
-        <w:rPr>
-          <w:b/>
-        </w:rPr>
-        <w:tab/>
-      </w:r>
-      <w:r>
-        <w:rPr>
-          <w:b/>
-        </w:rPr>
-        <w:tab/>
-      </w:r>
-      <w:r>
-        <w:rPr>
-          <w:b/>
-        </w:rPr>
-        <w:tab/>
-      </w:r>
-      <w:r>
-        <w:rPr>
-          <w:b/>
-        </w:rPr>
-        <w:tab/>
-      </w:r>
-      <w:r>
-        <w:rPr>
-          <w:b/>
-        </w:rPr>
-        <w:tab/>
-      </w:r>
-      <w:r>
-        <w:rPr>
-          <w:b/>
-        </w:rPr>
-        <w:tab/>
-        <w:t>JOHNNY T. PIMENTEL</w:t>
+        <w:t>${created_by}</w:t>
+      </w:r>
+      <w:r>
+        <w:rPr>
+          <w:b/>
+        </w:rPr>
+        <w:tab/>
+      </w:r>
+      <w:r>
+        <w:rPr>
+          <w:b/>
+        </w:rPr>
+        <w:tab/>
+      </w:r>
+      <w:r>
+        <w:rPr>
+          <w:b/>
+        </w:rPr>
+        <w:tab/>
+      </w:r>
+      <w:r>
+        <w:rPr>
+          <w:b/>
+        </w:rPr>
+        <w:tab/>
+      </w:r>
+      <w:r>
+        <w:rPr>
+          <w:b/>
+        </w:rPr>
+        <w:tab/>
+      </w:r>
+      <w:r>
+        <w:rPr>
+          <w:b/>
+        </w:rPr>
+        <w:tab/>
+        <w:t>HERSHE L. NUÑEZ, RSW</w:t>
       </w:r>
       <w:r>
         <w:t xml:space="preserve"> </w:t>
@@ -1844,24 +3098,32 @@
         <w:jc w:val="both"/>
       </w:pPr>
       <w:r>
+        <w:t>${designation}</w:t>
+      </w:r>
+      <w:r>
+        <w:tab/>
+      </w:r>
+      <w:r>
+        <w:t xml:space="preserve"> </w:t>
+      </w:r>
+      <w:r>
+        <w:tab/>
+      </w:r>
+      <w:r>
+        <w:tab/>
+      </w:r>
+      <w:r>
+        <w:tab/>
+      </w:r>
+      <w:r>
+        <w:tab/>
+      </w:r>
+      <w:r>
+        <w:t xml:space="preserve">          </w:t>
+      </w:r>
+      <w:r>
         <w:t>Provincial Social Welfare and Development Officer</w:t>
       </w:r>
-      <w:r>
-        <w:tab/>
-      </w:r>
-      <w:r>
-        <w:tab/>
-        <w:t xml:space="preserve">                    </w:t>
-      </w:r>
-      <w:r>
-        <w:t xml:space="preserve">        </w:t>
-      </w:r>
-      <w:r>
-        <w:t xml:space="preserve">  </w:t>
-      </w:r>
-      <w:r>
-        <w:t>Provincial Governor</w:t>
-      </w:r>
     </w:p>
     <w:p>
       <w:pPr>
@@ -2053,36 +3315,6 @@
     </w:p>
     <w:p>
       <w:pPr>
-        <w:spacing w:after="200" w:line="276" w:lineRule="auto"/>
-        <w:rPr>
-          <w:rFonts w:asciiTheme="minorHAnsi" w:hAnsiTheme="minorHAnsi" w:cstheme="minorHAnsi"/>
-          <w:sz w:val="22"/>
-          <w:szCs w:val="22"/>
-        </w:rPr>
-      </w:pPr>
-    </w:p>
-    <w:p>
-      <w:pPr>
-        <w:spacing w:after="200" w:line="276" w:lineRule="auto"/>
-        <w:rPr>
-          <w:rFonts w:asciiTheme="minorHAnsi" w:hAnsiTheme="minorHAnsi" w:cstheme="minorHAnsi"/>
-          <w:sz w:val="22"/>
-          <w:szCs w:val="22"/>
-        </w:rPr>
-      </w:pPr>
-    </w:p>
-    <w:p>
-      <w:pPr>
-        <w:spacing w:after="200" w:line="276" w:lineRule="auto"/>
-        <w:rPr>
-          <w:rFonts w:asciiTheme="minorHAnsi" w:hAnsiTheme="minorHAnsi" w:cstheme="minorHAnsi"/>
-          <w:sz w:val="22"/>
-          <w:szCs w:val="22"/>
-        </w:rPr>
-      </w:pPr>
-    </w:p>
-    <w:p>
-      <w:pPr>
         <w:rPr>
           <w:rFonts w:asciiTheme="minorHAnsi" w:hAnsiTheme="minorHAnsi" w:cstheme="minorHAnsi"/>
           <w:sz w:val="22"/>
@@ -2091,7 +3323,7 @@
       </w:pPr>
     </w:p>
     <w:sectPr>
-      <w:pgSz w:w="12240" w:h="18720" w:code="14"/>
+      <w:pgSz w:w="12240" w:h="20160" w:code="5"/>
       <w:pgMar w:top="720" w:right="720" w:bottom="284" w:left="720" w:header="720" w:footer="720" w:gutter="0"/>
       <w:cols w:space="720"/>
       <w:docGrid w:linePitch="360"/>
@@ -2933,7 +4165,7 @@
 </file>
 
 <file path=customXml/itemProps1.xml><?xml version="1.0" encoding="utf-8"?>
-<ds:datastoreItem xmlns:ds="http://schemas.openxmlformats.org/officeDocument/2006/customXml" ds:itemID="{3F2CB300-B98F-4B89-89E5-F4D9DE273EA4}">
+<ds:datastoreItem xmlns:ds="http://schemas.openxmlformats.org/officeDocument/2006/customXml" ds:itemID="{B17B79EA-5EBB-4836-BF89-187616ED04A7}">
   <ds:schemaRefs>
     <ds:schemaRef ds:uri="http://schemas.openxmlformats.org/officeDocument/2006/bibliography"/>
   </ds:schemaRefs>

</xml_diff>